<commit_message>
week 3 & 4 files
</commit_message>
<xml_diff>
--- a/lab1/efolio_task1.2.docx
+++ b/lab1/efolio_task1.2.docx
@@ -95,6 +95,7 @@
         <w:t>)</w:t>
       </w:r>
     </w:p>
+    <w:p/>
     <w:p>
       <w:r>
         <w:t>Visual Studio Community Edition Features (Discussion &amp; Screenshots):</w:t>
@@ -155,6 +156,9 @@
     </w:p>
     <w:p>
       <w:r>
+        <w:rPr>
+          <w:noProof/>
+        </w:rPr>
         <w:drawing>
           <wp:inline distT="0" distB="0" distL="0" distR="0" wp14:anchorId="63001931" wp14:editId="09E208C7">
             <wp:extent cx="4935538" cy="2611581"/>
@@ -249,6 +253,7 @@
     </w:p>
     <w:p>
       <w:r>
+        <w:lastRenderedPageBreak/>
         <w:t xml:space="preserve">Feature </w:t>
       </w:r>
       <w:r>
@@ -263,7 +268,6 @@
     </w:p>
     <w:p>
       <w:r>
-        <w:lastRenderedPageBreak/>
         <w:t>The IDE provides IntelliSense and will alert you whenever you have made a</w:t>
       </w:r>
       <w:r>
@@ -275,6 +279,9 @@
     </w:p>
     <w:p>
       <w:r>
+        <w:rPr>
+          <w:noProof/>
+        </w:rPr>
         <w:drawing>
           <wp:inline distT="0" distB="0" distL="0" distR="0" wp14:anchorId="3C5D0F44" wp14:editId="7ADC9646">
             <wp:extent cx="5731510" cy="1945640"/>
@@ -360,6 +367,9 @@
     </w:p>
     <w:p>
       <w:r>
+        <w:rPr>
+          <w:noProof/>
+        </w:rPr>
         <w:drawing>
           <wp:inline distT="0" distB="0" distL="0" distR="0" wp14:anchorId="5DC93698" wp14:editId="6E978669">
             <wp:extent cx="5731510" cy="2071370"/>
@@ -421,6 +431,9 @@
     </w:p>
     <w:p>
       <w:r>
+        <w:rPr>
+          <w:noProof/>
+        </w:rPr>
         <w:lastRenderedPageBreak/>
         <w:drawing>
           <wp:inline distT="0" distB="0" distL="0" distR="0" wp14:anchorId="0FE6461C" wp14:editId="615E0362">

</xml_diff>